<commit_message>
Revisão Documento de Engenharia de Software
Revisão de documento
</commit_message>
<xml_diff>
--- a/Documento de Arquitetura de Software/Documento de Arquitetura de Software.docx
+++ b/Documento de Arquitetura de Software/Documento de Arquitetura de Software.docx
@@ -5940,10 +5940,10 @@
           <w:lang w:val="pt-BR"/>
         </w:rPr>
         <w:drawing>
-          <wp:inline distT="0" distB="0" distL="0" distR="0" wp14:anchorId="10B0654D" wp14:editId="6FC899DE">
-            <wp:extent cx="4709410" cy="3038475"/>
-            <wp:effectExtent l="0" t="0" r="0" b="0"/>
-            <wp:docPr id="10" name="Imagem 10" descr="Diagrama&#10;&#10;Descrição gerada automaticamente"/>
+          <wp:inline distT="0" distB="0" distL="0" distR="0" wp14:anchorId="43C63C55" wp14:editId="62977F7C">
+            <wp:extent cx="5943600" cy="3654425"/>
+            <wp:effectExtent l="0" t="0" r="0" b="3175"/>
+            <wp:docPr id="5" name="Imagem 5" descr="Diagrama&#10;&#10;Descrição gerada automaticamente"/>
             <wp:cNvGraphicFramePr>
               <a:graphicFrameLocks xmlns:a="http://schemas.openxmlformats.org/drawingml/2006/main" noChangeAspect="1"/>
             </wp:cNvGraphicFramePr>
@@ -5951,7 +5951,7 @@
               <a:graphicData uri="http://schemas.openxmlformats.org/drawingml/2006/picture">
                 <pic:pic xmlns:pic="http://schemas.openxmlformats.org/drawingml/2006/picture">
                   <pic:nvPicPr>
-                    <pic:cNvPr id="10" name="Imagem 10" descr="Diagrama&#10;&#10;Descrição gerada automaticamente"/>
+                    <pic:cNvPr id="5" name="Imagem 5" descr="Diagrama&#10;&#10;Descrição gerada automaticamente"/>
                     <pic:cNvPicPr/>
                   </pic:nvPicPr>
                   <pic:blipFill>
@@ -5969,7 +5969,7 @@
                   <pic:spPr>
                     <a:xfrm>
                       <a:off x="0" y="0"/>
-                      <a:ext cx="4724077" cy="3047938"/>
+                      <a:ext cx="5943600" cy="3654425"/>
                     </a:xfrm>
                     <a:prstGeom prst="rect">
                       <a:avLst/>
@@ -6161,7 +6161,6 @@
         <w:rPr>
           <w:lang w:val="pt-BR"/>
         </w:rPr>
-        <w:lastRenderedPageBreak/>
         <w:t>Visão de Implantação</w:t>
       </w:r>
       <w:bookmarkEnd w:id="32"/>
@@ -6448,7 +6447,6 @@
         <w:rPr>
           <w:lang w:val="pt-BR"/>
         </w:rPr>
-        <w:lastRenderedPageBreak/>
         <w:t>Servido GPS</w:t>
       </w:r>
       <w:bookmarkEnd w:id="38"/>
@@ -6667,30 +6665,20 @@
           <w:r>
             <w:sym w:font="Symbol" w:char="F0D3"/>
           </w:r>
-          <w:r>
-            <w:fldChar w:fldCharType="begin"/>
-          </w:r>
-          <w:r>
-            <w:instrText xml:space="preserve"> DOCPROPERTY "Company"  \* MERGEFORMAT </w:instrText>
-          </w:r>
-          <w:r>
-            <w:fldChar w:fldCharType="separate"/>
-          </w:r>
-          <w:r>
-            <w:t>&lt;</w:t>
-          </w:r>
-          <w:r>
-            <w:t xml:space="preserve"> </w:t>
-          </w:r>
-          <w:r>
-            <w:t>Integrative Solutions</w:t>
-          </w:r>
-          <w:r>
-            <w:t>&gt;</w:t>
-          </w:r>
-          <w:r>
-            <w:fldChar w:fldCharType="end"/>
-          </w:r>
+          <w:fldSimple w:instr=" DOCPROPERTY &quot;Company&quot;  \* MERGEFORMAT ">
+            <w:r>
+              <w:t>&lt;</w:t>
+            </w:r>
+            <w:r>
+              <w:t xml:space="preserve"> </w:t>
+            </w:r>
+            <w:r>
+              <w:t>Integrative Solutions</w:t>
+            </w:r>
+            <w:r>
+              <w:t>&gt;</w:t>
+            </w:r>
+          </w:fldSimple>
           <w:r>
             <w:t xml:space="preserve">, </w:t>
           </w:r>

</xml_diff>